<commit_message>
dev of agilent 34410a class
</commit_message>
<xml_diff>
--- a/Dev notes.docx
+++ b/Dev notes.docx
@@ -3,51 +3,31 @@
 <w:document xmlns:wpc="http://schemas.microsoft.com/office/word/2010/wordprocessingCanvas" xmlns:cx="http://schemas.microsoft.com/office/drawing/2014/chartex" xmlns:cx1="http://schemas.microsoft.com/office/drawing/2015/9/8/chartex" xmlns:mc="http://schemas.openxmlformats.org/markup-compatibility/2006" xmlns:o="urn:schemas-microsoft-com:office:office" xmlns:r="http://schemas.openxmlformats.org/officeDocument/2006/relationships" xmlns:m="http://schemas.openxmlformats.org/officeDocument/2006/math" xmlns:v="urn:schemas-microsoft-com:vml" xmlns:wp14="http://schemas.microsoft.com/office/word/2010/wordprocessingDrawing" xmlns:wp="http://schemas.openxmlformats.org/drawingml/2006/wordprocessingDrawing" xmlns:w10="urn:schemas-microsoft-com:office:word" xmlns:w="http://schemas.openxmlformats.org/wordprocessingml/2006/main" xmlns:w14="http://schemas.microsoft.com/office/word/2010/wordml" xmlns:w15="http://schemas.microsoft.com/office/word/2012/wordml" xmlns:w16se="http://schemas.microsoft.com/office/word/2015/wordml/symex" xmlns:wpg="http://schemas.microsoft.com/office/word/2010/wordprocessingGroup" xmlns:wpi="http://schemas.microsoft.com/office/word/2010/wordprocessingInk" xmlns:wne="http://schemas.microsoft.com/office/word/2006/wordml" xmlns:wps="http://schemas.microsoft.com/office/word/2010/wordprocessingShape" mc:Ignorable="w14 w15 w16se wp14">
   <w:body>
     <w:p>
-      <w:r>
-        <w:t xml:space="preserve">Header Info </w:t>
-      </w:r>
-      <w:bookmarkStart w:id="0" w:name="_GoBack"/>
-      <w:bookmarkEnd w:id="0"/>
-      <w:r>
-        <w:t xml:space="preserve">string </w:t>
+      <w:pPr>
+        <w:rPr>
+          <w:lang w:val="en-CA"/>
+        </w:rPr>
+      </w:pPr>
+      <w:r>
+        <w:rPr>
+          <w:lang w:val="en-CA"/>
+        </w:rPr>
+        <w:t xml:space="preserve">Header Info string </w:t>
       </w:r>
       <w:proofErr w:type="spellStart"/>
       <w:r>
+        <w:rPr>
+          <w:lang w:val="en-CA"/>
+        </w:rPr>
         <w:t>subVi</w:t>
       </w:r>
       <w:proofErr w:type="spellEnd"/>
       <w:r>
-        <w:t xml:space="preserve"> not </w:t>
-      </w:r>
-      <w:proofErr w:type="spellStart"/>
-      <w:r>
-        <w:t>implemented</w:t>
-      </w:r>
-      <w:proofErr w:type="spellEnd"/>
-      <w:r>
-        <w:t xml:space="preserve"> in </w:t>
-      </w:r>
-      <w:proofErr w:type="spellStart"/>
-      <w:r>
-        <w:t>older</w:t>
-      </w:r>
-      <w:proofErr w:type="spellEnd"/>
-      <w:r>
-        <w:t xml:space="preserve"> instrument classes </w:t>
-      </w:r>
-      <w:proofErr w:type="spellStart"/>
-      <w:r>
-        <w:t>including</w:t>
-      </w:r>
-      <w:proofErr w:type="spellEnd"/>
-      <w:r>
-        <w:t xml:space="preserve"> </w:t>
-      </w:r>
-      <w:proofErr w:type="spellStart"/>
-      <w:r>
-        <w:t>tool</w:t>
-      </w:r>
-      <w:proofErr w:type="spellEnd"/>
+        <w:rPr>
+          <w:lang w:val="en-CA"/>
+        </w:rPr>
+        <w:t xml:space="preserve"> not implemented in older instrument classes including tool</w:t>
+      </w:r>
     </w:p>
     <w:p>
       <w:r>
@@ -121,7 +101,7 @@
           </mc:Choice>
           <mc:Fallback>
             <w:pict>
-              <v:oval w14:anchorId="451EEA6E" id="Ellipse 2" o:spid="_x0000_s1026" style="position:absolute;margin-left:-12pt;margin-top:38.25pt;width:83.25pt;height:70.5pt;z-index:251659264;visibility:visible;mso-wrap-style:square;mso-width-percent:0;mso-wrap-distance-left:9pt;mso-wrap-distance-top:0;mso-wrap-distance-right:9pt;mso-wrap-distance-bottom:0;mso-position-horizontal:absolute;mso-position-horizontal-relative:text;mso-position-vertical:absolute;mso-position-vertical-relative:text;mso-width-percent:0;mso-width-relative:margin;v-text-anchor:middle" o:gfxdata="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" filled="f" strokecolor="red" strokeweight="2.25pt">
+              <v:oval w14:anchorId="6EDCC38E" id="Ellipse 2" o:spid="_x0000_s1026" style="position:absolute;margin-left:-12pt;margin-top:38.25pt;width:83.25pt;height:70.5pt;z-index:251659264;visibility:visible;mso-wrap-style:square;mso-width-percent:0;mso-wrap-distance-left:9pt;mso-wrap-distance-top:0;mso-wrap-distance-right:9pt;mso-wrap-distance-bottom:0;mso-position-horizontal:absolute;mso-position-horizontal-relative:text;mso-position-vertical:absolute;mso-position-vertical-relative:text;mso-width-percent:0;mso-width-relative:margin;v-text-anchor:middle" o:gfxdata="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" filled="f" strokecolor="red" strokeweight="2.25pt">
                 <v:stroke joinstyle="miter"/>
               </v:oval>
             </w:pict>
@@ -176,9 +156,343 @@
         </w:drawing>
       </w:r>
     </w:p>
+    <w:p/>
+    <w:p>
+      <w:pPr>
+        <w:rPr>
+          <w:lang w:val="en-CA"/>
+        </w:rPr>
+      </w:pPr>
+      <w:proofErr w:type="spellStart"/>
+      <w:r>
+        <w:rPr>
+          <w:lang w:val="en-CA"/>
+        </w:rPr>
+        <w:t>DataNames</w:t>
+      </w:r>
+      <w:proofErr w:type="spellEnd"/>
+      <w:r>
+        <w:rPr>
+          <w:lang w:val="en-CA"/>
+        </w:rPr>
+        <w:t xml:space="preserve"> update not possible </w:t>
+      </w:r>
+      <w:proofErr w:type="gramStart"/>
+      <w:r>
+        <w:rPr>
+          <w:lang w:val="en-CA"/>
+        </w:rPr>
+        <w:t>once  display</w:t>
+      </w:r>
+      <w:proofErr w:type="gramEnd"/>
+      <w:r>
+        <w:rPr>
+          <w:lang w:val="en-CA"/>
+        </w:rPr>
+        <w:t xml:space="preserve"> name initialized</w:t>
+      </w:r>
+    </w:p>
+    <w:p>
+      <w:pPr>
+        <w:rPr>
+          <w:noProof/>
+          <w:lang w:eastAsia="fr-CA"/>
+        </w:rPr>
+      </w:pPr>
+      <w:r>
+        <w:rPr>
+          <w:noProof/>
+          <w:lang w:eastAsia="fr-CA"/>
+        </w:rPr>
+        <mc:AlternateContent>
+          <mc:Choice Requires="wps">
+            <w:drawing>
+              <wp:anchor distT="0" distB="0" distL="114300" distR="114300" simplePos="0" relativeHeight="251660288" behindDoc="0" locked="0" layoutInCell="1" allowOverlap="1">
+                <wp:simplePos x="0" y="0"/>
+                <wp:positionH relativeFrom="column">
+                  <wp:posOffset>3422650</wp:posOffset>
+                </wp:positionH>
+                <wp:positionV relativeFrom="paragraph">
+                  <wp:posOffset>1256665</wp:posOffset>
+                </wp:positionV>
+                <wp:extent cx="469900" cy="431800"/>
+                <wp:effectExtent l="0" t="0" r="25400" b="25400"/>
+                <wp:wrapNone/>
+                <wp:docPr id="4" name="Ellipse 4"/>
+                <wp:cNvGraphicFramePr/>
+                <a:graphic xmlns:a="http://schemas.openxmlformats.org/drawingml/2006/main">
+                  <a:graphicData uri="http://schemas.microsoft.com/office/word/2010/wordprocessingShape">
+                    <wps:wsp>
+                      <wps:cNvSpPr/>
+                      <wps:spPr>
+                        <a:xfrm>
+                          <a:off x="0" y="0"/>
+                          <a:ext cx="469900" cy="431800"/>
+                        </a:xfrm>
+                        <a:prstGeom prst="ellipse">
+                          <a:avLst/>
+                        </a:prstGeom>
+                        <a:noFill/>
+                        <a:ln w="9525" cap="flat" cmpd="sng" algn="ctr">
+                          <a:solidFill>
+                            <a:schemeClr val="accent5"/>
+                          </a:solidFill>
+                          <a:prstDash val="solid"/>
+                          <a:round/>
+                          <a:headEnd type="none" w="med" len="med"/>
+                          <a:tailEnd type="none" w="med" len="med"/>
+                        </a:ln>
+                      </wps:spPr>
+                      <wps:style>
+                        <a:lnRef idx="0">
+                          <a:scrgbClr r="0" g="0" b="0"/>
+                        </a:lnRef>
+                        <a:fillRef idx="0">
+                          <a:scrgbClr r="0" g="0" b="0"/>
+                        </a:fillRef>
+                        <a:effectRef idx="0">
+                          <a:scrgbClr r="0" g="0" b="0"/>
+                        </a:effectRef>
+                        <a:fontRef idx="minor">
+                          <a:schemeClr val="accent5"/>
+                        </a:fontRef>
+                      </wps:style>
+                      <wps:bodyPr rot="0" spcFirstLastPara="0" vertOverflow="overflow" horzOverflow="overflow" vert="horz" wrap="square" lIns="91440" tIns="45720" rIns="91440" bIns="45720" numCol="1" spcCol="0" rtlCol="0" fromWordArt="0" anchor="ctr" anchorCtr="0" forceAA="0" compatLnSpc="1">
+                        <a:prstTxWarp prst="textNoShape">
+                          <a:avLst/>
+                        </a:prstTxWarp>
+                        <a:noAutofit/>
+                      </wps:bodyPr>
+                    </wps:wsp>
+                  </a:graphicData>
+                </a:graphic>
+              </wp:anchor>
+            </w:drawing>
+          </mc:Choice>
+          <mc:Fallback>
+            <w:pict>
+              <v:oval w14:anchorId="6BB3BA9D" id="Ellipse 4" o:spid="_x0000_s1026" style="position:absolute;margin-left:269.5pt;margin-top:98.95pt;width:37pt;height:34pt;z-index:251660288;visibility:visible;mso-wrap-style:square;mso-wrap-distance-left:9pt;mso-wrap-distance-top:0;mso-wrap-distance-right:9pt;mso-wrap-distance-bottom:0;mso-position-horizontal:absolute;mso-position-horizontal-relative:text;mso-position-vertical:absolute;mso-position-vertical-relative:text;v-text-anchor:middle" o:gfxdata="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" filled="f" strokecolor="#4472c4 [3208]"/>
+            </w:pict>
+          </mc:Fallback>
+        </mc:AlternateContent>
+      </w:r>
+      <w:r>
+        <w:rPr>
+          <w:noProof/>
+          <w:lang w:eastAsia="fr-CA"/>
+        </w:rPr>
+        <w:drawing>
+          <wp:inline distT="0" distB="0" distL="0" distR="0" wp14:anchorId="1786DB14" wp14:editId="2B8F47AA">
+            <wp:extent cx="5486400" cy="2087582"/>
+            <wp:effectExtent l="0" t="0" r="0" b="8255"/>
+            <wp:docPr id="3" name="Image 3"/>
+            <wp:cNvGraphicFramePr>
+              <a:graphicFrameLocks xmlns:a="http://schemas.openxmlformats.org/drawingml/2006/main" noChangeAspect="1"/>
+            </wp:cNvGraphicFramePr>
+            <a:graphic xmlns:a="http://schemas.openxmlformats.org/drawingml/2006/main">
+              <a:graphicData uri="http://schemas.openxmlformats.org/drawingml/2006/picture">
+                <pic:pic xmlns:pic="http://schemas.openxmlformats.org/drawingml/2006/picture">
+                  <pic:nvPicPr>
+                    <pic:cNvPr id="1" name=""/>
+                    <pic:cNvPicPr/>
+                  </pic:nvPicPr>
+                  <pic:blipFill rotWithShape="1">
+                    <a:blip r:embed="rId5"/>
+                    <a:srcRect r="3588" b="8222"/>
+                    <a:stretch/>
+                  </pic:blipFill>
+                  <pic:spPr bwMode="auto">
+                    <a:xfrm>
+                      <a:off x="0" y="0"/>
+                      <a:ext cx="5486400" cy="2087582"/>
+                    </a:xfrm>
+                    <a:prstGeom prst="rect">
+                      <a:avLst/>
+                    </a:prstGeom>
+                    <a:ln>
+                      <a:noFill/>
+                    </a:ln>
+                    <a:extLst>
+                      <a:ext uri="{53640926-AAD7-44D8-BBD7-CCE9431645EC}">
+                        <a14:shadowObscured xmlns:a14="http://schemas.microsoft.com/office/drawing/2010/main"/>
+                      </a:ext>
+                    </a:extLst>
+                  </pic:spPr>
+                </pic:pic>
+              </a:graphicData>
+            </a:graphic>
+          </wp:inline>
+        </w:drawing>
+      </w:r>
+    </w:p>
+    <w:p>
+      <w:pPr>
+        <w:rPr>
+          <w:noProof/>
+          <w:lang w:val="en-CA" w:eastAsia="fr-CA"/>
+        </w:rPr>
+      </w:pPr>
+      <w:r>
+        <w:rPr>
+          <w:noProof/>
+          <w:lang w:val="en-CA" w:eastAsia="fr-CA"/>
+        </w:rPr>
+        <w:t>Solution : Force erase the DatDisplay names that need to be updated</w:t>
+      </w:r>
+      <w:r>
+        <w:rPr>
+          <w:noProof/>
+          <w:lang w:val="en-CA" w:eastAsia="fr-CA"/>
+        </w:rPr>
+        <w:t xml:space="preserve"> into Header Action:</w:t>
+      </w:r>
+    </w:p>
+    <w:p>
+      <w:pPr>
+        <w:rPr>
+          <w:noProof/>
+          <w:lang w:val="en-CA" w:eastAsia="fr-CA"/>
+        </w:rPr>
+      </w:pPr>
+      <w:r>
+        <w:rPr>
+          <w:noProof/>
+          <w:lang w:eastAsia="fr-CA"/>
+        </w:rPr>
+        <mc:AlternateContent>
+          <mc:Choice Requires="wps">
+            <w:drawing>
+              <wp:anchor distT="0" distB="0" distL="114300" distR="114300" simplePos="0" relativeHeight="251662336" behindDoc="0" locked="0" layoutInCell="1" allowOverlap="1" wp14:anchorId="72DDAB30" wp14:editId="3CFD3990">
+                <wp:simplePos x="0" y="0"/>
+                <wp:positionH relativeFrom="column">
+                  <wp:posOffset>1562100</wp:posOffset>
+                </wp:positionH>
+                <wp:positionV relativeFrom="paragraph">
+                  <wp:posOffset>1265555</wp:posOffset>
+                </wp:positionV>
+                <wp:extent cx="1057275" cy="895350"/>
+                <wp:effectExtent l="19050" t="19050" r="28575" b="19050"/>
+                <wp:wrapNone/>
+                <wp:docPr id="6" name="Ellipse 6"/>
+                <wp:cNvGraphicFramePr/>
+                <a:graphic xmlns:a="http://schemas.openxmlformats.org/drawingml/2006/main">
+                  <a:graphicData uri="http://schemas.microsoft.com/office/word/2010/wordprocessingShape">
+                    <wps:wsp>
+                      <wps:cNvSpPr/>
+                      <wps:spPr>
+                        <a:xfrm>
+                          <a:off x="0" y="0"/>
+                          <a:ext cx="1057275" cy="895350"/>
+                        </a:xfrm>
+                        <a:prstGeom prst="ellipse">
+                          <a:avLst/>
+                        </a:prstGeom>
+                        <a:noFill/>
+                        <a:ln w="28575">
+                          <a:solidFill>
+                            <a:srgbClr val="FF0000"/>
+                          </a:solidFill>
+                        </a:ln>
+                      </wps:spPr>
+                      <wps:style>
+                        <a:lnRef idx="2">
+                          <a:schemeClr val="accent6"/>
+                        </a:lnRef>
+                        <a:fillRef idx="1">
+                          <a:schemeClr val="lt1"/>
+                        </a:fillRef>
+                        <a:effectRef idx="0">
+                          <a:schemeClr val="accent6"/>
+                        </a:effectRef>
+                        <a:fontRef idx="minor">
+                          <a:schemeClr val="dk1"/>
+                        </a:fontRef>
+                      </wps:style>
+                      <wps:bodyPr rot="0" spcFirstLastPara="0" vertOverflow="overflow" horzOverflow="overflow" vert="horz" wrap="square" lIns="91440" tIns="45720" rIns="91440" bIns="45720" numCol="1" spcCol="0" rtlCol="0" fromWordArt="0" anchor="ctr" anchorCtr="0" forceAA="0" compatLnSpc="1">
+                        <a:prstTxWarp prst="textNoShape">
+                          <a:avLst/>
+                        </a:prstTxWarp>
+                        <a:noAutofit/>
+                      </wps:bodyPr>
+                    </wps:wsp>
+                  </a:graphicData>
+                </a:graphic>
+                <wp14:sizeRelH relativeFrom="margin">
+                  <wp14:pctWidth>0</wp14:pctWidth>
+                </wp14:sizeRelH>
+              </wp:anchor>
+            </w:drawing>
+          </mc:Choice>
+          <mc:Fallback>
+            <w:pict>
+              <v:oval w14:anchorId="4F4474CE" id="Ellipse 6" o:spid="_x0000_s1026" style="position:absolute;margin-left:123pt;margin-top:99.65pt;width:83.25pt;height:70.5pt;z-index:251662336;visibility:visible;mso-wrap-style:square;mso-width-percent:0;mso-wrap-distance-left:9pt;mso-wrap-distance-top:0;mso-wrap-distance-right:9pt;mso-wrap-distance-bottom:0;mso-position-horizontal:absolute;mso-position-horizontal-relative:text;mso-position-vertical:absolute;mso-position-vertical-relative:text;mso-width-percent:0;mso-width-relative:margin;v-text-anchor:middle" o:gfxdata="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" filled="f" strokecolor="red" strokeweight="2.25pt">
+                <v:stroke joinstyle="miter"/>
+              </v:oval>
+            </w:pict>
+          </mc:Fallback>
+        </mc:AlternateContent>
+      </w:r>
+      <w:bookmarkStart w:id="0" w:name="_GoBack"/>
+      <w:r>
+        <w:rPr>
+          <w:noProof/>
+          <w:lang w:eastAsia="fr-CA"/>
+        </w:rPr>
+        <w:drawing>
+          <wp:inline distT="0" distB="0" distL="0" distR="0" wp14:anchorId="5D582000" wp14:editId="02985803">
+            <wp:extent cx="5467350" cy="3496756"/>
+            <wp:effectExtent l="0" t="0" r="0" b="8890"/>
+            <wp:docPr id="5" name="Image 5"/>
+            <wp:cNvGraphicFramePr>
+              <a:graphicFrameLocks xmlns:a="http://schemas.openxmlformats.org/drawingml/2006/main" noChangeAspect="1"/>
+            </wp:cNvGraphicFramePr>
+            <a:graphic xmlns:a="http://schemas.openxmlformats.org/drawingml/2006/main">
+              <a:graphicData uri="http://schemas.openxmlformats.org/drawingml/2006/picture">
+                <pic:pic xmlns:pic="http://schemas.openxmlformats.org/drawingml/2006/picture">
+                  <pic:nvPicPr>
+                    <pic:cNvPr id="1" name=""/>
+                    <pic:cNvPicPr/>
+                  </pic:nvPicPr>
+                  <pic:blipFill rotWithShape="1">
+                    <a:blip r:embed="rId6"/>
+                    <a:srcRect r="24537" b="6208"/>
+                    <a:stretch/>
+                  </pic:blipFill>
+                  <pic:spPr bwMode="auto">
+                    <a:xfrm>
+                      <a:off x="0" y="0"/>
+                      <a:ext cx="5471621" cy="3499487"/>
+                    </a:xfrm>
+                    <a:prstGeom prst="rect">
+                      <a:avLst/>
+                    </a:prstGeom>
+                    <a:ln>
+                      <a:noFill/>
+                    </a:ln>
+                    <a:extLst>
+                      <a:ext uri="{53640926-AAD7-44D8-BBD7-CCE9431645EC}">
+                        <a14:shadowObscured xmlns:a14="http://schemas.microsoft.com/office/drawing/2010/main"/>
+                      </a:ext>
+                    </a:extLst>
+                  </pic:spPr>
+                </pic:pic>
+              </a:graphicData>
+            </a:graphic>
+          </wp:inline>
+        </w:drawing>
+      </w:r>
+      <w:bookmarkEnd w:id="0"/>
+    </w:p>
+    <w:p>
+      <w:pPr>
+        <w:rPr>
+          <w:lang w:val="en-CA"/>
+        </w:rPr>
+      </w:pPr>
+    </w:p>
     <w:sectPr>
       <w:pgSz w:w="12240" w:h="15840"/>
-      <w:pgMar w:top="1440" w:right="1800" w:bottom="1440" w:left="1800" w:header="708" w:footer="708" w:gutter="0"/>
+      <w:pgMar w:top="851" w:right="1800" w:bottom="284" w:left="1800" w:header="708" w:footer="708" w:gutter="0"/>
       <w:cols w:space="708"/>
       <w:docGrid w:linePitch="360"/>
     </w:sectPr>

</xml_diff>

<commit_message>
implementation of array device
</commit_message>
<xml_diff>
--- a/Dev notes.docx
+++ b/Dev notes.docx
@@ -488,15 +488,131 @@
           <w:lang w:val="en-CA" w:eastAsia="fr-CA"/>
         </w:rPr>
       </w:pPr>
-      <w:bookmarkStart w:id="0" w:name="_GoBack"/>
-      <w:bookmarkEnd w:id="0"/>
     </w:p>
     <w:p>
       <w:pPr>
         <w:rPr>
+          <w:sz w:val="28"/>
+          <w:szCs w:val="28"/>
           <w:lang w:val="en-CA"/>
         </w:rPr>
       </w:pPr>
+      <w:proofErr w:type="gramStart"/>
+      <w:r>
+        <w:rPr>
+          <w:sz w:val="28"/>
+          <w:szCs w:val="28"/>
+          <w:lang w:val="en-CA"/>
+        </w:rPr>
+        <w:lastRenderedPageBreak/>
+        <w:t xml:space="preserve">11 </w:t>
+      </w:r>
+      <w:proofErr w:type="spellStart"/>
+      <w:r>
+        <w:rPr>
+          <w:sz w:val="28"/>
+          <w:szCs w:val="28"/>
+          <w:lang w:val="en-CA"/>
+        </w:rPr>
+        <w:t>fev</w:t>
+      </w:r>
+      <w:proofErr w:type="spellEnd"/>
+      <w:proofErr w:type="gramEnd"/>
+      <w:r>
+        <w:rPr>
+          <w:sz w:val="28"/>
+          <w:szCs w:val="28"/>
+          <w:lang w:val="en-CA"/>
+        </w:rPr>
+        <w:t xml:space="preserve"> 2021 Adding single point tables acquisition type to data</w:t>
+      </w:r>
+    </w:p>
+    <w:p>
+      <w:pPr>
+        <w:rPr>
+          <w:noProof/>
+          <w:lang w:val="en-CA" w:eastAsia="fr-CA"/>
+        </w:rPr>
+      </w:pPr>
+      <w:r>
+        <w:rPr>
+          <w:noProof/>
+          <w:lang w:val="en-CA" w:eastAsia="fr-CA"/>
+        </w:rPr>
+        <w:t>The idea here is to replicate the start acq case into to main q to be call by array instrument type like camera</w:t>
+      </w:r>
+      <w:r>
+        <w:rPr>
+          <w:noProof/>
+          <w:lang w:val="en-CA" w:eastAsia="fr-CA"/>
+        </w:rPr>
+        <w:t>, i.e.: instrument that produce a complete curv</w:t>
+      </w:r>
+      <w:r>
+        <w:rPr>
+          <w:noProof/>
+          <w:lang w:val="en-CA" w:eastAsia="fr-CA"/>
+        </w:rPr>
+        <w:t>e or multiple curve in one acquisition. Like spectrographic cam or VNA’s, spectrum anylizer</w:t>
+      </w:r>
+    </w:p>
+    <w:p>
+      <w:pPr>
+        <w:ind w:left="-993"/>
+        <w:rPr>
+          <w:lang w:val="en-CA"/>
+        </w:rPr>
+      </w:pPr>
+      <w:bookmarkStart w:id="0" w:name="_GoBack"/>
+      <w:r>
+        <w:rPr>
+          <w:noProof/>
+          <w:lang w:eastAsia="fr-CA"/>
+        </w:rPr>
+        <w:drawing>
+          <wp:inline distT="0" distB="0" distL="0" distR="0" wp14:anchorId="2F57C007" wp14:editId="68895575">
+            <wp:extent cx="6712086" cy="4659830"/>
+            <wp:effectExtent l="0" t="0" r="0" b="7620"/>
+            <wp:docPr id="8" name="Image 8"/>
+            <wp:cNvGraphicFramePr>
+              <a:graphicFrameLocks xmlns:a="http://schemas.openxmlformats.org/drawingml/2006/main" noChangeAspect="1"/>
+            </wp:cNvGraphicFramePr>
+            <a:graphic xmlns:a="http://schemas.openxmlformats.org/drawingml/2006/main">
+              <a:graphicData uri="http://schemas.openxmlformats.org/drawingml/2006/picture">
+                <pic:pic xmlns:pic="http://schemas.openxmlformats.org/drawingml/2006/picture">
+                  <pic:nvPicPr>
+                    <pic:cNvPr id="1" name=""/>
+                    <pic:cNvPicPr/>
+                  </pic:nvPicPr>
+                  <pic:blipFill rotWithShape="1">
+                    <a:blip r:embed="rId7"/>
+                    <a:srcRect l="18597" t="7710" r="15109" b="4762"/>
+                    <a:stretch/>
+                  </pic:blipFill>
+                  <pic:spPr bwMode="auto">
+                    <a:xfrm>
+                      <a:off x="0" y="0"/>
+                      <a:ext cx="6755894" cy="4690243"/>
+                    </a:xfrm>
+                    <a:prstGeom prst="rect">
+                      <a:avLst/>
+                    </a:prstGeom>
+                    <a:ln>
+                      <a:noFill/>
+                    </a:ln>
+                    <a:extLst>
+                      <a:ext uri="{53640926-AAD7-44D8-BBD7-CCE9431645EC}">
+                        <a14:shadowObscured xmlns:a14="http://schemas.microsoft.com/office/drawing/2010/main"/>
+                      </a:ext>
+                    </a:extLst>
+                  </pic:spPr>
+                </pic:pic>
+              </a:graphicData>
+            </a:graphic>
+          </wp:inline>
+        </w:drawing>
+      </w:r>
+      <w:bookmarkEnd w:id="0"/>
     </w:p>
     <w:sectPr>
       <w:pgSz w:w="12240" w:h="15840"/>

</xml_diff>